<commit_message>
Anonymized all non-manuscript files
</commit_message>
<xml_diff>
--- a/admin/irb/metaware22a_Debriefing.docx
+++ b/admin/irb/metaware22a_Debriefing.docx
@@ -83,7 +83,16 @@
         <w:t xml:space="preserve"> about the study</w:t>
       </w:r>
       <w:r>
-        <w:t>, you can contact Professor Michael Frank at mcfrank@stanford.edu. If you would like to receive a copy of the results</w:t>
+        <w:t xml:space="preserve">, you can contact </w:t>
+      </w:r>
+      <w:r>
+        <w:rPr>
+          <w:highlight w:val="black"/>
+        </w:rPr>
+        <w:t>Professor Michael Frank at mcfrank@stanford.edu.</w:t>
+      </w:r>
+      <w:r>
+        <w:t xml:space="preserve"> If you would like to receive a copy of the results</w:t>
       </w:r>
       <w:r>
         <w:t>,</w:t>

</xml_diff>